<commit_message>
Added Problem 2 for reference to work still needed in the document
</commit_message>
<xml_diff>
--- a/Problem Solving/Problem Solving Activity.docx
+++ b/Problem Solving/Problem Solving Activity.docx
@@ -313,8 +313,113 @@
         </w:rPr>
         <w:t>Problem 2</w:t>
       </w:r>
+    </w:p>
+    <w:p>
+      <w:pPr>
+        <w:pStyle w:val="NormalWeb"/>
+        <w:rPr>
+          <w:rFonts w:ascii="Times New Roman" w:hAnsi="Times New Roman"/>
+          <w:b/>
+          <w:sz w:val="32"/>
+          <w:szCs w:val="32"/>
+        </w:rPr>
+      </w:pPr>
+    </w:p>
+    <w:p>
+      <w:pPr>
+        <w:pStyle w:val="NormalWeb"/>
+        <w:rPr>
+          <w:rFonts w:ascii="Times New Roman" w:hAnsi="Times New Roman"/>
+          <w:b/>
+          <w:sz w:val="32"/>
+          <w:szCs w:val="32"/>
+        </w:rPr>
+      </w:pPr>
+      <w:r>
+        <w:rPr>
+          <w:rFonts w:ascii="Hero" w:hAnsi="Hero"/>
+          <w:color w:val="7F7F7F"/>
+          <w:sz w:val="24"/>
+          <w:szCs w:val="24"/>
+        </w:rPr>
+        <w:t xml:space="preserve">Socks in the Dark: </w:t>
+      </w:r>
+    </w:p>
+    <w:p>
+      <w:pPr>
+        <w:pStyle w:val="NormalWeb"/>
+      </w:pPr>
+      <w:r>
+        <w:rPr>
+          <w:rFonts w:ascii="Calibri" w:hAnsi="Calibri"/>
+          <w:sz w:val="24"/>
+          <w:szCs w:val="24"/>
+        </w:rPr>
+        <w:t xml:space="preserve">There are 20 socks in a drawer: 5 pairs of black socks, 3 pairs of brown and 2 pairs of white. You select the socks in the dark and can check them only after a selection has been made. What is the smallest number of socks you need to select to guarantee getting the </w:t>
+      </w:r>
+      <w:proofErr w:type="gramStart"/>
+      <w:r>
+        <w:rPr>
+          <w:rFonts w:ascii="Calibri" w:hAnsi="Calibri"/>
+          <w:sz w:val="24"/>
+          <w:szCs w:val="24"/>
+        </w:rPr>
+        <w:t>following:</w:t>
+      </w:r>
+      <w:proofErr w:type="gramEnd"/>
+      <w:r>
+        <w:rPr>
+          <w:rFonts w:ascii="Calibri" w:hAnsi="Calibri"/>
+          <w:sz w:val="24"/>
+          <w:szCs w:val="24"/>
+        </w:rPr>
+        <w:t xml:space="preserve"> </w:t>
+      </w:r>
+    </w:p>
+    <w:p>
+      <w:pPr>
+        <w:pStyle w:val="NormalWeb"/>
+      </w:pPr>
+      <w:r>
+        <w:rPr>
+          <w:rFonts w:ascii="Calibri" w:hAnsi="Calibri"/>
+          <w:sz w:val="24"/>
+          <w:szCs w:val="24"/>
+        </w:rPr>
+        <w:t>a) At least one matching pair</w:t>
+      </w:r>
+      <w:r>
+        <w:rPr>
+          <w:rFonts w:ascii="Calibri" w:hAnsi="Calibri"/>
+          <w:sz w:val="24"/>
+          <w:szCs w:val="24"/>
+        </w:rPr>
+        <w:br/>
+        <w:t xml:space="preserve">b) At least one matching pair </w:t>
+      </w:r>
+      <w:r>
+        <w:rPr>
+          <w:rFonts w:ascii="Calibri" w:hAnsi="Calibri"/>
+          <w:i/>
+          <w:iCs/>
+          <w:sz w:val="24"/>
+          <w:szCs w:val="24"/>
+        </w:rPr>
+        <w:t xml:space="preserve">of each color. </w:t>
+      </w:r>
       <w:bookmarkStart w:id="0" w:name="_GoBack"/>
       <w:bookmarkEnd w:id="0"/>
+    </w:p>
+    <w:p>
+      <w:pPr>
+        <w:pStyle w:val="NormalWeb"/>
+        <w:rPr>
+          <w:rFonts w:ascii="Times New Roman" w:hAnsi="Times New Roman"/>
+          <w:b/>
+          <w:sz w:val="32"/>
+          <w:szCs w:val="32"/>
+        </w:rPr>
+      </w:pPr>
     </w:p>
     <w:p>
       <w:pPr>
@@ -1098,7 +1203,7 @@
     <w:charset w:val="4E"/>
     <w:family w:val="auto"/>
     <w:pitch w:val="variable"/>
-    <w:sig w:usb0="00000001" w:usb1="08070000" w:usb2="00000010" w:usb3="00000000" w:csb0="00020000" w:csb1="00000000"/>
+    <w:sig w:usb0="E00002FF" w:usb1="6AC7FDFB" w:usb2="00000012" w:usb3="00000000" w:csb0="0002009F" w:csb1="00000000"/>
   </w:font>
   <w:font w:name="Times New Roman">
     <w:panose1 w:val="02020603050405020304"/>
@@ -1147,7 +1252,7 @@
     <w:charset w:val="4E"/>
     <w:family w:val="auto"/>
     <w:pitch w:val="variable"/>
-    <w:sig w:usb0="00000001" w:usb1="08070000" w:usb2="00000010" w:usb3="00000000" w:csb0="00020000" w:csb1="00000000"/>
+    <w:sig w:usb0="E00002FF" w:usb1="6AC7FDFB" w:usb2="00000012" w:usb3="00000000" w:csb0="0002009F" w:csb1="00000000"/>
   </w:font>
 </w:fonts>
 </file>
@@ -1975,7 +2080,7 @@
 </file>
 
 <file path=customXml/itemProps1.xml><?xml version="1.0" encoding="utf-8"?>
-<ds:datastoreItem xmlns:ds="http://schemas.openxmlformats.org/officeDocument/2006/customXml" ds:itemID="{56FEEADD-0E27-2E41-A26E-6FB0DC4083BB}">
+<ds:datastoreItem xmlns:ds="http://schemas.openxmlformats.org/officeDocument/2006/customXml" ds:itemID="{E3FD6E70-F005-1948-B389-4E4CA2BEF202}">
   <ds:schemaRefs>
     <ds:schemaRef ds:uri="http://schemas.openxmlformats.org/officeDocument/2006/bibliography"/>
   </ds:schemaRefs>

</xml_diff>

<commit_message>
Added defining the problem section to problem 2
</commit_message>
<xml_diff>
--- a/Problem Solving/Problem Solving Activity.docx
+++ b/Problem Solving/Problem Solving Activity.docx
@@ -355,30 +355,19 @@
           <w:sz w:val="24"/>
           <w:szCs w:val="24"/>
         </w:rPr>
-        <w:t xml:space="preserve">There are 20 socks in a drawer: 5 pairs of black socks, 3 pairs of brown and 2 pairs of white. You select the socks in the dark and can check them only after a selection has been made. What is the smallest number of socks you need to select to guarantee getting the </w:t>
-      </w:r>
-      <w:proofErr w:type="gramStart"/>
-      <w:r>
-        <w:rPr>
-          <w:rFonts w:ascii="Calibri" w:hAnsi="Calibri"/>
-          <w:sz w:val="24"/>
-          <w:szCs w:val="24"/>
-        </w:rPr>
-        <w:t>following:</w:t>
-      </w:r>
-      <w:proofErr w:type="gramEnd"/>
-      <w:r>
-        <w:rPr>
-          <w:rFonts w:ascii="Calibri" w:hAnsi="Calibri"/>
-          <w:sz w:val="24"/>
-          <w:szCs w:val="24"/>
-        </w:rPr>
-        <w:t xml:space="preserve"> </w:t>
-      </w:r>
-    </w:p>
-    <w:p>
-      <w:pPr>
-        <w:pStyle w:val="NormalWeb"/>
+        <w:t xml:space="preserve">There are 20 socks in a drawer: 5 pairs of black socks, 3 pairs of brown and 2 pairs of white. You select the socks in the dark and can check them only after a selection has been made. What is the smallest number of socks you need to select to guarantee getting the following: </w:t>
+      </w:r>
+    </w:p>
+    <w:p>
+      <w:pPr>
+        <w:pStyle w:val="NormalWeb"/>
+        <w:rPr>
+          <w:rFonts w:ascii="Calibri" w:hAnsi="Calibri"/>
+          <w:i/>
+          <w:iCs/>
+          <w:sz w:val="24"/>
+          <w:szCs w:val="24"/>
+        </w:rPr>
       </w:pPr>
       <w:r>
         <w:rPr>
@@ -407,19 +396,154 @@
         </w:rPr>
         <w:t xml:space="preserve">of each color. </w:t>
       </w:r>
+    </w:p>
+    <w:p>
+      <w:pPr>
+        <w:pStyle w:val="NormalWeb"/>
+      </w:pPr>
+    </w:p>
+    <w:p>
+      <w:pPr>
+        <w:pStyle w:val="NormalWeb"/>
+        <w:rPr>
+          <w:rFonts w:ascii="Calibri" w:hAnsi="Calibri"/>
+          <w:sz w:val="24"/>
+          <w:szCs w:val="24"/>
+        </w:rPr>
+      </w:pPr>
+    </w:p>
+    <w:p>
+      <w:pPr>
+        <w:pStyle w:val="NormalWeb"/>
+        <w:rPr>
+          <w:rFonts w:ascii="Calibri" w:hAnsi="Calibri"/>
+          <w:sz w:val="24"/>
+          <w:szCs w:val="24"/>
+        </w:rPr>
+      </w:pPr>
+    </w:p>
+    <w:p>
+      <w:pPr>
+        <w:pStyle w:val="NormalWeb"/>
+        <w:rPr>
+          <w:rFonts w:ascii="Calibri" w:hAnsi="Calibri"/>
+          <w:sz w:val="24"/>
+          <w:szCs w:val="24"/>
+        </w:rPr>
+      </w:pPr>
+      <w:r>
+        <w:rPr>
+          <w:rFonts w:ascii="Calibri" w:hAnsi="Calibri"/>
+          <w:sz w:val="24"/>
+          <w:szCs w:val="24"/>
+        </w:rPr>
+        <w:t>Defining the problem:</w:t>
+      </w:r>
+    </w:p>
+    <w:p>
+      <w:pPr>
+        <w:pStyle w:val="NormalWeb"/>
+        <w:rPr>
+          <w:rFonts w:ascii="Calibri" w:hAnsi="Calibri"/>
+          <w:sz w:val="24"/>
+          <w:szCs w:val="24"/>
+        </w:rPr>
+      </w:pPr>
+      <w:r>
+        <w:rPr>
+          <w:rFonts w:ascii="Calibri" w:hAnsi="Calibri"/>
+          <w:sz w:val="24"/>
+          <w:szCs w:val="24"/>
+        </w:rPr>
+        <w:tab/>
+        <w:t>The problem is that you need to select a matching pairs of socks with no light and limited visibility. You have 3 different colors of socks and a different quantity of each color. The word problem does not state a limit of how many socks you can select at a time but it does state that you</w:t>
+      </w:r>
+      <w:r>
+        <w:rPr>
+          <w:rFonts w:ascii="Calibri" w:hAnsi="Calibri"/>
+          <w:sz w:val="24"/>
+          <w:szCs w:val="24"/>
+        </w:rPr>
+        <w:t xml:space="preserve"> need to select the minimum number of socks</w:t>
+      </w:r>
+      <w:r>
+        <w:rPr>
+          <w:rFonts w:ascii="Calibri" w:hAnsi="Calibri"/>
+          <w:sz w:val="24"/>
+          <w:szCs w:val="24"/>
+        </w:rPr>
+        <w:t xml:space="preserve"> can only check the socks after a selection has been made, so you can</w:t>
+      </w:r>
+      <w:r>
+        <w:rPr>
+          <w:rFonts w:ascii="Calibri" w:hAnsi="Calibri"/>
+          <w:sz w:val="24"/>
+          <w:szCs w:val="24"/>
+        </w:rPr>
+        <w:t xml:space="preserve"> only select a section of socks</w:t>
+      </w:r>
+      <w:r>
+        <w:rPr>
+          <w:rFonts w:ascii="Calibri" w:hAnsi="Calibri"/>
+          <w:sz w:val="24"/>
+          <w:szCs w:val="24"/>
+        </w:rPr>
+        <w:t xml:space="preserve"> at</w:t>
+      </w:r>
+      <w:r>
+        <w:rPr>
+          <w:rFonts w:ascii="Calibri" w:hAnsi="Calibri"/>
+          <w:sz w:val="24"/>
+          <w:szCs w:val="24"/>
+        </w:rPr>
+        <w:t xml:space="preserve"> once to see if the problem has been solved</w:t>
+      </w:r>
+      <w:r>
+        <w:rPr>
+          <w:rFonts w:ascii="Calibri" w:hAnsi="Calibri"/>
+          <w:sz w:val="24"/>
+          <w:szCs w:val="24"/>
+        </w:rPr>
+        <w:t>. The goal of is to grab the smallest number of socks but ensure you end up with at least one matching pair and at least one matching pair for each color.</w:t>
+      </w:r>
+    </w:p>
+    <w:p>
+      <w:pPr>
+        <w:pStyle w:val="NormalWeb"/>
+        <w:rPr>
+          <w:rFonts w:ascii="Calibri" w:hAnsi="Calibri"/>
+          <w:sz w:val="24"/>
+          <w:szCs w:val="24"/>
+        </w:rPr>
+      </w:pPr>
+      <w:r>
+        <w:rPr>
+          <w:rFonts w:ascii="Calibri" w:hAnsi="Calibri"/>
+          <w:sz w:val="24"/>
+          <w:szCs w:val="24"/>
+        </w:rPr>
+        <w:t>Breaking the problem apart:</w:t>
+      </w:r>
+    </w:p>
+    <w:p>
+      <w:pPr>
+        <w:pStyle w:val="NormalWeb"/>
+        <w:rPr>
+          <w:rFonts w:ascii="Calibri" w:hAnsi="Calibri"/>
+          <w:sz w:val="24"/>
+          <w:szCs w:val="24"/>
+        </w:rPr>
+      </w:pPr>
+      <w:r>
+        <w:rPr>
+          <w:rFonts w:ascii="Calibri" w:hAnsi="Calibri"/>
+          <w:sz w:val="24"/>
+          <w:szCs w:val="24"/>
+        </w:rPr>
+        <w:tab/>
+      </w:r>
       <w:bookmarkStart w:id="0" w:name="_GoBack"/>
       <w:bookmarkEnd w:id="0"/>
-    </w:p>
-    <w:p>
-      <w:pPr>
-        <w:pStyle w:val="NormalWeb"/>
-        <w:rPr>
-          <w:rFonts w:ascii="Times New Roman" w:hAnsi="Times New Roman"/>
-          <w:b/>
-          <w:sz w:val="32"/>
-          <w:szCs w:val="32"/>
-        </w:rPr>
-      </w:pPr>
     </w:p>
     <w:p>
       <w:pPr>
@@ -2080,7 +2204,7 @@
 </file>
 
 <file path=customXml/itemProps1.xml><?xml version="1.0" encoding="utf-8"?>
-<ds:datastoreItem xmlns:ds="http://schemas.openxmlformats.org/officeDocument/2006/customXml" ds:itemID="{E3FD6E70-F005-1948-B389-4E4CA2BEF202}">
+<ds:datastoreItem xmlns:ds="http://schemas.openxmlformats.org/officeDocument/2006/customXml" ds:itemID="{CD3381A9-010D-9744-8F21-0CCD87D4EC80}">
   <ds:schemaRefs>
     <ds:schemaRef ds:uri="http://schemas.openxmlformats.org/officeDocument/2006/bibliography"/>
   </ds:schemaRefs>

</xml_diff>

<commit_message>
Added breaking the solution down section to problem 2
</commit_message>
<xml_diff>
--- a/Problem Solving/Problem Solving Activity.docx
+++ b/Problem Solving/Problem Solving Activity.docx
@@ -355,7 +355,23 @@
           <w:sz w:val="24"/>
           <w:szCs w:val="24"/>
         </w:rPr>
-        <w:t xml:space="preserve">There are 20 socks in a drawer: 5 pairs of black socks, 3 pairs of brown and 2 pairs of white. You select the socks in the dark and can check them only after a selection has been made. What is the smallest number of socks you need to select to guarantee getting the following: </w:t>
+        <w:t xml:space="preserve">There are 20 socks in a drawer: 5 pairs of black socks, 3 pairs of brown and 2 pairs of white. You select the socks in the dark and can check them only after a selection has been made. What is the smallest number of socks you need to select to guarantee getting the </w:t>
+      </w:r>
+      <w:r>
+        <w:rPr>
+          <w:rFonts w:ascii="Calibri" w:hAnsi="Calibri"/>
+          <w:sz w:val="24"/>
+          <w:szCs w:val="24"/>
+        </w:rPr>
+        <w:t>following?</w:t>
+      </w:r>
+      <w:r>
+        <w:rPr>
+          <w:rFonts w:ascii="Calibri" w:hAnsi="Calibri"/>
+          <w:sz w:val="24"/>
+          <w:szCs w:val="24"/>
+        </w:rPr>
+        <w:t xml:space="preserve"> </w:t>
       </w:r>
     </w:p>
     <w:p>
@@ -541,9 +557,54 @@
           <w:szCs w:val="24"/>
         </w:rPr>
         <w:tab/>
+        <w:t>I have three different colors of socks, and 20 socks total. 10 are black (5 pairs), 6 are brown (3 pairs), and 4 are white (2 pairs). I need to pick the minimum number of socks to get one matching pair, and then I need to pick the minimum number of socks to get one matching pair per color (3 pairs).</w:t>
+      </w:r>
+      <w:r>
+        <w:rPr>
+          <w:rFonts w:ascii="Calibri" w:hAnsi="Calibri"/>
+          <w:sz w:val="24"/>
+          <w:szCs w:val="24"/>
+        </w:rPr>
+        <w:t xml:space="preserve"> The constraints are that I cannot check my selection until after my selection has been made, and there is no light.</w:t>
+      </w:r>
+    </w:p>
+    <w:p>
+      <w:pPr>
+        <w:pStyle w:val="NormalWeb"/>
+        <w:rPr>
+          <w:rFonts w:ascii="Calibri" w:hAnsi="Calibri"/>
+          <w:sz w:val="24"/>
+          <w:szCs w:val="24"/>
+        </w:rPr>
+      </w:pPr>
+      <w:r>
+        <w:rPr>
+          <w:rFonts w:ascii="Calibri" w:hAnsi="Calibri"/>
+          <w:sz w:val="24"/>
+          <w:szCs w:val="24"/>
+        </w:rPr>
+        <w:t>Identifying potential solutions</w:t>
       </w:r>
       <w:bookmarkStart w:id="0" w:name="_GoBack"/>
       <w:bookmarkEnd w:id="0"/>
+    </w:p>
+    <w:p>
+      <w:pPr>
+        <w:pStyle w:val="NormalWeb"/>
+        <w:rPr>
+          <w:rFonts w:ascii="Calibri" w:hAnsi="Calibri"/>
+          <w:sz w:val="24"/>
+          <w:szCs w:val="24"/>
+        </w:rPr>
+      </w:pPr>
+      <w:r>
+        <w:rPr>
+          <w:rFonts w:ascii="Calibri" w:hAnsi="Calibri"/>
+          <w:sz w:val="24"/>
+          <w:szCs w:val="24"/>
+        </w:rPr>
+        <w:tab/>
+      </w:r>
     </w:p>
     <w:p>
       <w:pPr>
@@ -1327,7 +1388,7 @@
     <w:charset w:val="4E"/>
     <w:family w:val="auto"/>
     <w:pitch w:val="variable"/>
-    <w:sig w:usb0="E00002FF" w:usb1="6AC7FDFB" w:usb2="00000012" w:usb3="00000000" w:csb0="0002009F" w:csb1="00000000"/>
+    <w:sig w:usb0="00000001" w:usb1="08070000" w:usb2="00000010" w:usb3="00000000" w:csb0="00020000" w:csb1="00000000"/>
   </w:font>
   <w:font w:name="Times New Roman">
     <w:panose1 w:val="02020603050405020304"/>
@@ -1376,7 +1437,7 @@
     <w:charset w:val="4E"/>
     <w:family w:val="auto"/>
     <w:pitch w:val="variable"/>
-    <w:sig w:usb0="E00002FF" w:usb1="6AC7FDFB" w:usb2="00000012" w:usb3="00000000" w:csb0="0002009F" w:csb1="00000000"/>
+    <w:sig w:usb0="00000001" w:usb1="08070000" w:usb2="00000010" w:usb3="00000000" w:csb0="00020000" w:csb1="00000000"/>
   </w:font>
 </w:fonts>
 </file>
@@ -1396,6 +1457,7 @@
   <w:rsids>
     <w:rsidRoot w:val="00262E99"/>
     <w:rsid w:val="00262E99"/>
+    <w:rsid w:val="00294E4F"/>
     <w:rsid w:val="00672BEB"/>
   </w:rsids>
   <m:mathPr>
@@ -2204,7 +2266,7 @@
 </file>
 
 <file path=customXml/itemProps1.xml><?xml version="1.0" encoding="utf-8"?>
-<ds:datastoreItem xmlns:ds="http://schemas.openxmlformats.org/officeDocument/2006/customXml" ds:itemID="{CD3381A9-010D-9744-8F21-0CCD87D4EC80}">
+<ds:datastoreItem xmlns:ds="http://schemas.openxmlformats.org/officeDocument/2006/customXml" ds:itemID="{581F23CF-206E-154E-98C9-0A35B62278A6}">
   <ds:schemaRefs>
     <ds:schemaRef ds:uri="http://schemas.openxmlformats.org/officeDocument/2006/bibliography"/>
   </ds:schemaRefs>

</xml_diff>

<commit_message>
added identifying solutions section to problem 2
</commit_message>
<xml_diff>
--- a/Problem Solving/Problem Solving Activity.docx
+++ b/Problem Solving/Problem Solving Activity.docx
@@ -585,6 +585,59 @@
         </w:rPr>
         <w:t>Identifying potential solutions</w:t>
       </w:r>
+      <w:r>
+        <w:rPr>
+          <w:rFonts w:ascii="Calibri" w:hAnsi="Calibri"/>
+          <w:sz w:val="24"/>
+          <w:szCs w:val="24"/>
+        </w:rPr>
+        <w:t>:</w:t>
+      </w:r>
+    </w:p>
+    <w:p>
+      <w:pPr>
+        <w:pStyle w:val="NormalWeb"/>
+        <w:rPr>
+          <w:rFonts w:ascii="Calibri" w:hAnsi="Calibri"/>
+          <w:sz w:val="24"/>
+          <w:szCs w:val="24"/>
+        </w:rPr>
+      </w:pPr>
+      <w:r>
+        <w:rPr>
+          <w:rFonts w:ascii="Calibri" w:hAnsi="Calibri"/>
+          <w:sz w:val="24"/>
+          <w:szCs w:val="24"/>
+        </w:rPr>
+        <w:tab/>
+        <w:t>To get one matching pair you would only have to grab 4 socks 3 maybe different colors but the fourth will match at least one of the colors.</w:t>
+      </w:r>
+      <w:r>
+        <w:rPr>
+          <w:rFonts w:ascii="Calibri" w:hAnsi="Calibri"/>
+          <w:sz w:val="24"/>
+          <w:szCs w:val="24"/>
+        </w:rPr>
+        <w:t xml:space="preserve"> If it takes 4 socks to </w:t>
+      </w:r>
+      <w:r>
+        <w:rPr>
+          <w:rFonts w:ascii="Calibri" w:hAnsi="Calibri"/>
+          <w:sz w:val="24"/>
+          <w:szCs w:val="24"/>
+        </w:rPr>
+        <w:t>match at least one pair of socks, I could multiply 4 by the number of colors to get 3 matching pairs of socks (4*3=12) so 12 socks could be picked to match all three colors.</w:t>
+      </w:r>
+    </w:p>
+    <w:p>
+      <w:pPr>
+        <w:pStyle w:val="NormalWeb"/>
+        <w:rPr>
+          <w:rFonts w:ascii="Calibri" w:hAnsi="Calibri"/>
+          <w:sz w:val="24"/>
+          <w:szCs w:val="24"/>
+        </w:rPr>
+      </w:pPr>
       <w:bookmarkStart w:id="0" w:name="_GoBack"/>
       <w:bookmarkEnd w:id="0"/>
     </w:p>
@@ -2266,7 +2319,7 @@
 </file>
 
 <file path=customXml/itemProps1.xml><?xml version="1.0" encoding="utf-8"?>
-<ds:datastoreItem xmlns:ds="http://schemas.openxmlformats.org/officeDocument/2006/customXml" ds:itemID="{581F23CF-206E-154E-98C9-0A35B62278A6}">
+<ds:datastoreItem xmlns:ds="http://schemas.openxmlformats.org/officeDocument/2006/customXml" ds:itemID="{ADB6263A-7AB0-4E46-9EFB-F8E6F0103310}">
   <ds:schemaRefs>
     <ds:schemaRef ds:uri="http://schemas.openxmlformats.org/officeDocument/2006/bibliography"/>
   </ds:schemaRefs>

</xml_diff>

<commit_message>
Added another solution to identifying solutions for problem 2
</commit_message>
<xml_diff>
--- a/Problem Solving/Problem Solving Activity.docx
+++ b/Problem Solving/Problem Solving Activity.docx
@@ -628,18 +628,89 @@
         </w:rPr>
         <w:t>match at least one pair of socks, I could multiply 4 by the number of colors to get 3 matching pairs of socks (4*3=12) so 12 socks could be picked to match all three colors.</w:t>
       </w:r>
-    </w:p>
-    <w:p>
-      <w:pPr>
-        <w:pStyle w:val="NormalWeb"/>
-        <w:rPr>
-          <w:rFonts w:ascii="Calibri" w:hAnsi="Calibri"/>
-          <w:sz w:val="24"/>
-          <w:szCs w:val="24"/>
-        </w:rPr>
-      </w:pPr>
+      <w:r>
+        <w:rPr>
+          <w:rFonts w:ascii="Calibri" w:hAnsi="Calibri"/>
+          <w:sz w:val="24"/>
+          <w:szCs w:val="24"/>
+        </w:rPr>
+        <w:t xml:space="preserve"> This may work but maybe not for all cases. If I look inside the drawer with the light on I can choose 4 socks and out of the 20 and get a single match every time but if I choose 12 socks I am able to choose 12 socks that will only match pairs in 2 colors. </w:t>
+      </w:r>
+    </w:p>
+    <w:p>
+      <w:pPr>
+        <w:pStyle w:val="NormalWeb"/>
+        <w:rPr>
+          <w:rFonts w:ascii="Calibri" w:hAnsi="Calibri"/>
+          <w:sz w:val="24"/>
+          <w:szCs w:val="24"/>
+        </w:rPr>
+      </w:pPr>
+      <w:r>
+        <w:rPr>
+          <w:rFonts w:ascii="Calibri" w:hAnsi="Calibri"/>
+          <w:sz w:val="24"/>
+          <w:szCs w:val="24"/>
+        </w:rPr>
+        <w:tab/>
+        <w:t>Pulling out 4 socks will get me at least on matching pair of socks every time, pulling out 18 socks will get me a matching pair of socks in each color every time</w:t>
+      </w:r>
+      <w:r>
+        <w:rPr>
+          <w:rFonts w:ascii="Calibri" w:hAnsi="Calibri"/>
+          <w:sz w:val="24"/>
+          <w:szCs w:val="24"/>
+        </w:rPr>
+        <w:tab/>
+      </w:r>
+    </w:p>
+    <w:p>
+      <w:pPr>
+        <w:pStyle w:val="NormalWeb"/>
+        <w:rPr>
+          <w:rFonts w:ascii="Calibri" w:hAnsi="Calibri"/>
+          <w:sz w:val="24"/>
+          <w:szCs w:val="24"/>
+        </w:rPr>
+      </w:pPr>
+      <w:r>
+        <w:rPr>
+          <w:rFonts w:ascii="Calibri" w:hAnsi="Calibri"/>
+          <w:sz w:val="24"/>
+          <w:szCs w:val="24"/>
+        </w:rPr>
+        <w:t>Evaluating the potential solutions:</w:t>
+      </w:r>
       <w:bookmarkStart w:id="0" w:name="_GoBack"/>
       <w:bookmarkEnd w:id="0"/>
+    </w:p>
+    <w:p>
+      <w:pPr>
+        <w:pStyle w:val="NormalWeb"/>
+        <w:rPr>
+          <w:rFonts w:ascii="Calibri" w:hAnsi="Calibri"/>
+          <w:sz w:val="24"/>
+          <w:szCs w:val="24"/>
+        </w:rPr>
+      </w:pPr>
+      <w:r>
+        <w:rPr>
+          <w:rFonts w:ascii="Calibri" w:hAnsi="Calibri"/>
+          <w:sz w:val="24"/>
+          <w:szCs w:val="24"/>
+        </w:rPr>
+        <w:tab/>
+      </w:r>
+    </w:p>
+    <w:p>
+      <w:pPr>
+        <w:pStyle w:val="NormalWeb"/>
+        <w:rPr>
+          <w:rFonts w:ascii="Calibri" w:hAnsi="Calibri"/>
+          <w:sz w:val="24"/>
+          <w:szCs w:val="24"/>
+        </w:rPr>
+      </w:pPr>
     </w:p>
     <w:p>
       <w:pPr>
@@ -1509,6 +1580,7 @@
   </w:compat>
   <w:rsids>
     <w:rsidRoot w:val="00262E99"/>
+    <w:rsid w:val="001731E3"/>
     <w:rsid w:val="00262E99"/>
     <w:rsid w:val="00294E4F"/>
     <w:rsid w:val="00672BEB"/>
@@ -2319,7 +2391,7 @@
 </file>
 
 <file path=customXml/itemProps1.xml><?xml version="1.0" encoding="utf-8"?>
-<ds:datastoreItem xmlns:ds="http://schemas.openxmlformats.org/officeDocument/2006/customXml" ds:itemID="{ADB6263A-7AB0-4E46-9EFB-F8E6F0103310}">
+<ds:datastoreItem xmlns:ds="http://schemas.openxmlformats.org/officeDocument/2006/customXml" ds:itemID="{A9D90F98-4E20-5549-AABA-73C7F1C0A7C9}">
   <ds:schemaRefs>
     <ds:schemaRef ds:uri="http://schemas.openxmlformats.org/officeDocument/2006/bibliography"/>
   </ds:schemaRefs>

</xml_diff>

<commit_message>
Added evaluating the solution sections to problem 2
</commit_message>
<xml_diff>
--- a/Problem Solving/Problem Solving Activity.docx
+++ b/Problem Solving/Problem Solving Activity.docx
@@ -680,6 +680,62 @@
           <w:szCs w:val="24"/>
         </w:rPr>
         <w:t>Evaluating the potential solutions:</w:t>
+      </w:r>
+    </w:p>
+    <w:p>
+      <w:pPr>
+        <w:pStyle w:val="NormalWeb"/>
+        <w:rPr>
+          <w:rFonts w:ascii="Calibri" w:hAnsi="Calibri"/>
+          <w:sz w:val="24"/>
+          <w:szCs w:val="24"/>
+        </w:rPr>
+      </w:pPr>
+      <w:r>
+        <w:rPr>
+          <w:rFonts w:ascii="Calibri" w:hAnsi="Calibri"/>
+          <w:sz w:val="24"/>
+          <w:szCs w:val="24"/>
+        </w:rPr>
+        <w:tab/>
+        <w:t>The first solutions works for part a of the problem selecting 4 socks will get a match every time because no matter how many possibilities it is impossible to select 4 socks out of the drawer and not have at least one match</w:t>
+      </w:r>
+    </w:p>
+    <w:p>
+      <w:pPr>
+        <w:pStyle w:val="NormalWeb"/>
+        <w:rPr>
+          <w:rFonts w:ascii="Calibri" w:hAnsi="Calibri"/>
+          <w:sz w:val="24"/>
+          <w:szCs w:val="24"/>
+        </w:rPr>
+      </w:pPr>
+      <w:r>
+        <w:rPr>
+          <w:rFonts w:ascii="Calibri" w:hAnsi="Calibri"/>
+          <w:sz w:val="24"/>
+          <w:szCs w:val="24"/>
+        </w:rPr>
+        <w:tab/>
+        <w:t>Part b of the problem if I select 12 socks from the drawer each time I have a high probability of getting at least one matching pair of socks in each color but there is still a probability that I could choose 12 socks and only be able to match a pair of socks in only 2 colors. The only definitive way to choose a matching pair of socks in each color every time, without a possibility of ending up with only 2 matches is to choose 18 socks.</w:t>
+      </w:r>
+    </w:p>
+    <w:p>
+      <w:pPr>
+        <w:pStyle w:val="NormalWeb"/>
+        <w:rPr>
+          <w:rFonts w:ascii="Calibri" w:hAnsi="Calibri"/>
+          <w:sz w:val="24"/>
+          <w:szCs w:val="24"/>
+        </w:rPr>
+      </w:pPr>
+      <w:r>
+        <w:rPr>
+          <w:rFonts w:ascii="Calibri" w:hAnsi="Calibri"/>
+          <w:sz w:val="24"/>
+          <w:szCs w:val="24"/>
+        </w:rPr>
+        <w:t>Choosing a solutions and developing a plan to implement it:</w:t>
       </w:r>
       <w:bookmarkStart w:id="0" w:name="_GoBack"/>
       <w:bookmarkEnd w:id="0"/>
@@ -2391,7 +2447,7 @@
 </file>
 
 <file path=customXml/itemProps1.xml><?xml version="1.0" encoding="utf-8"?>
-<ds:datastoreItem xmlns:ds="http://schemas.openxmlformats.org/officeDocument/2006/customXml" ds:itemID="{A9D90F98-4E20-5549-AABA-73C7F1C0A7C9}">
+<ds:datastoreItem xmlns:ds="http://schemas.openxmlformats.org/officeDocument/2006/customXml" ds:itemID="{CD97BAAD-7001-C54A-9E73-FECF2651AB92}">
   <ds:schemaRefs>
     <ds:schemaRef ds:uri="http://schemas.openxmlformats.org/officeDocument/2006/bibliography"/>
   </ds:schemaRefs>

</xml_diff>

<commit_message>
Added Choosing a solution and developing a plan to implement it section
</commit_message>
<xml_diff>
--- a/Problem Solving/Problem Solving Activity.docx
+++ b/Problem Solving/Problem Solving Activity.docx
@@ -736,6 +736,41 @@
           <w:szCs w:val="24"/>
         </w:rPr>
         <w:t>Choosing a solutions and developing a plan to implement it:</w:t>
+      </w:r>
+    </w:p>
+    <w:p>
+      <w:pPr>
+        <w:pStyle w:val="NormalWeb"/>
+        <w:rPr>
+          <w:rFonts w:ascii="Calibri" w:hAnsi="Calibri"/>
+          <w:sz w:val="24"/>
+          <w:szCs w:val="24"/>
+        </w:rPr>
+      </w:pPr>
+      <w:r>
+        <w:rPr>
+          <w:rFonts w:ascii="Calibri" w:hAnsi="Calibri"/>
+          <w:sz w:val="24"/>
+          <w:szCs w:val="24"/>
+        </w:rPr>
+        <w:tab/>
+        <w:t>The solution is to</w:t>
+      </w:r>
+      <w:r>
+        <w:rPr>
+          <w:rFonts w:ascii="Calibri" w:hAnsi="Calibri"/>
+          <w:sz w:val="24"/>
+          <w:szCs w:val="24"/>
+        </w:rPr>
+        <w:t xml:space="preserve"> go to the drawer and select 4 socks in order to get at least one matching pair, and select 18 socks in order to get at least one matching pair in each color. I tested this solution using a bowl filled with 20 fruit loops, 10 red, 6 green, and 4 yellow. While looking I can pull out one of each color, red, green and yellow. No matter which color I chose next will give me a matching pair in a single color.</w:t>
+      </w:r>
+      <w:r>
+        <w:rPr>
+          <w:rFonts w:ascii="Calibri" w:hAnsi="Calibri"/>
+          <w:sz w:val="24"/>
+          <w:szCs w:val="24"/>
+        </w:rPr>
+        <w:t xml:space="preserve"> Using this same technique I can choose up to 17 fruit loops without getting a matching pair in all three colors. However when I choose 18 I have a single match in every color.</w:t>
       </w:r>
       <w:bookmarkStart w:id="0" w:name="_GoBack"/>
       <w:bookmarkEnd w:id="0"/>
@@ -2447,7 +2482,7 @@
 </file>
 
 <file path=customXml/itemProps1.xml><?xml version="1.0" encoding="utf-8"?>
-<ds:datastoreItem xmlns:ds="http://schemas.openxmlformats.org/officeDocument/2006/customXml" ds:itemID="{CD97BAAD-7001-C54A-9E73-FECF2651AB92}">
+<ds:datastoreItem xmlns:ds="http://schemas.openxmlformats.org/officeDocument/2006/customXml" ds:itemID="{D9E4F45F-41B0-AC4E-92A9-2BF4B2BCC4EA}">
   <ds:schemaRefs>
     <ds:schemaRef ds:uri="http://schemas.openxmlformats.org/officeDocument/2006/bibliography"/>
   </ds:schemaRefs>

</xml_diff>

<commit_message>
Added problem 3 to document
</commit_message>
<xml_diff>
--- a/Problem Solving/Problem Solving Activity.docx
+++ b/Problem Solving/Problem Solving Activity.docx
@@ -772,8 +772,225 @@
         </w:rPr>
         <w:t xml:space="preserve"> Using this same technique I can choose up to 17 fruit loops without getting a matching pair in all three colors. However when I choose 18 I have a single match in every color.</w:t>
       </w:r>
+    </w:p>
+    <w:p>
+      <w:pPr>
+        <w:pStyle w:val="NormalWeb"/>
+        <w:rPr>
+          <w:rFonts w:ascii="Calibri" w:hAnsi="Calibri"/>
+          <w:sz w:val="24"/>
+          <w:szCs w:val="24"/>
+        </w:rPr>
+      </w:pPr>
+    </w:p>
+    <w:p>
+      <w:pPr>
+        <w:pStyle w:val="NormalWeb"/>
+        <w:rPr>
+          <w:rFonts w:ascii="Calibri" w:hAnsi="Calibri"/>
+          <w:sz w:val="24"/>
+          <w:szCs w:val="24"/>
+        </w:rPr>
+      </w:pPr>
+      <w:r>
+        <w:rPr>
+          <w:rFonts w:ascii="Times New Roman" w:hAnsi="Times New Roman"/>
+          <w:b/>
+          <w:sz w:val="32"/>
+          <w:szCs w:val="32"/>
+        </w:rPr>
+        <w:t>Problem 3</w:t>
+      </w:r>
+    </w:p>
+    <w:p>
+      <w:pPr>
+        <w:pStyle w:val="NormalWeb"/>
+      </w:pPr>
+      <w:r>
+        <w:rPr>
+          <w:rFonts w:ascii="Hero" w:hAnsi="Hero"/>
+          <w:color w:val="7F7F7F"/>
+          <w:sz w:val="24"/>
+          <w:szCs w:val="24"/>
+        </w:rPr>
+        <w:t xml:space="preserve">Predicting Fingers: </w:t>
+      </w:r>
+    </w:p>
+    <w:p>
+      <w:pPr>
+        <w:pStyle w:val="NormalWeb"/>
+      </w:pPr>
+      <w:r>
+        <w:rPr>
+          <w:rFonts w:ascii="Calibri" w:hAnsi="Calibri"/>
+          <w:sz w:val="24"/>
+          <w:szCs w:val="24"/>
+        </w:rPr>
+        <w:t xml:space="preserve">A little girl counts using the fingers of her left hand as follows: She starts by calling her thumb 1, the first finger 2, middle finder 3, ring finger 4, and little finger 5. Then she reverses direction, calling the ring finger 6, middle finger 7, first finger 8 and thumb 9, after which she calls her first finger 10 and so on. If she continues to count in this manner, on which finger will she stop? </w:t>
+      </w:r>
+    </w:p>
+    <w:p>
+      <w:pPr>
+        <w:pStyle w:val="NormalWeb"/>
+        <w:rPr>
+          <w:rFonts w:ascii="Calibri" w:hAnsi="Calibri"/>
+          <w:sz w:val="24"/>
+          <w:szCs w:val="24"/>
+        </w:rPr>
+      </w:pPr>
+      <w:r>
+        <w:rPr>
+          <w:rFonts w:ascii="Calibri" w:hAnsi="Calibri"/>
+          <w:sz w:val="24"/>
+          <w:szCs w:val="24"/>
+        </w:rPr>
+        <w:t xml:space="preserve">a) What if the girl counts from 1 to </w:t>
+      </w:r>
+      <w:proofErr w:type="gramStart"/>
+      <w:r>
+        <w:rPr>
+          <w:rFonts w:ascii="Calibri" w:hAnsi="Calibri"/>
+          <w:sz w:val="24"/>
+          <w:szCs w:val="24"/>
+        </w:rPr>
+        <w:t>10</w:t>
+      </w:r>
+      <w:proofErr w:type="gramEnd"/>
+    </w:p>
+    <w:p>
+      <w:pPr>
+        <w:pStyle w:val="NormalWeb"/>
+        <w:rPr>
+          <w:rFonts w:ascii="Calibri" w:hAnsi="Calibri"/>
+          <w:sz w:val="24"/>
+          <w:szCs w:val="24"/>
+        </w:rPr>
+      </w:pPr>
+      <w:r>
+        <w:rPr>
+          <w:rFonts w:ascii="Calibri" w:hAnsi="Calibri"/>
+          <w:sz w:val="24"/>
+          <w:szCs w:val="24"/>
+        </w:rPr>
+        <w:t xml:space="preserve"> b) What if the girl counts from 1 to </w:t>
+      </w:r>
+      <w:proofErr w:type="gramStart"/>
+      <w:r>
+        <w:rPr>
+          <w:rFonts w:ascii="Calibri" w:hAnsi="Calibri"/>
+          <w:sz w:val="24"/>
+          <w:szCs w:val="24"/>
+        </w:rPr>
+        <w:t>100</w:t>
+      </w:r>
+      <w:proofErr w:type="gramEnd"/>
+      <w:r>
+        <w:rPr>
+          <w:rFonts w:ascii="Calibri" w:hAnsi="Calibri"/>
+          <w:sz w:val="24"/>
+          <w:szCs w:val="24"/>
+        </w:rPr>
+        <w:t xml:space="preserve"> </w:t>
+      </w:r>
+    </w:p>
+    <w:p>
+      <w:pPr>
+        <w:pStyle w:val="NormalWeb"/>
+        <w:rPr>
+          <w:rFonts w:ascii="Calibri" w:hAnsi="Calibri"/>
+          <w:sz w:val="24"/>
+          <w:szCs w:val="24"/>
+        </w:rPr>
+      </w:pPr>
+      <w:r>
+        <w:rPr>
+          <w:rFonts w:ascii="Calibri" w:hAnsi="Calibri"/>
+          <w:sz w:val="24"/>
+          <w:szCs w:val="24"/>
+        </w:rPr>
+        <w:t xml:space="preserve">c) What if the girl counts from 1 to </w:t>
+      </w:r>
+      <w:proofErr w:type="gramStart"/>
+      <w:r>
+        <w:rPr>
+          <w:rFonts w:ascii="Calibri" w:hAnsi="Calibri"/>
+          <w:sz w:val="24"/>
+          <w:szCs w:val="24"/>
+        </w:rPr>
+        <w:t>1000</w:t>
+      </w:r>
+      <w:proofErr w:type="gramEnd"/>
+      <w:r>
+        <w:rPr>
+          <w:rFonts w:ascii="Calibri" w:hAnsi="Calibri"/>
+          <w:sz w:val="24"/>
+          <w:szCs w:val="24"/>
+        </w:rPr>
+        <w:t xml:space="preserve"> </w:t>
+      </w:r>
+    </w:p>
+    <w:p>
+      <w:pPr>
+        <w:pStyle w:val="NormalWeb"/>
+        <w:rPr>
+          <w:rFonts w:ascii="Calibri" w:hAnsi="Calibri"/>
+          <w:sz w:val="24"/>
+          <w:szCs w:val="24"/>
+        </w:rPr>
+      </w:pPr>
+      <w:r>
+        <w:rPr>
+          <w:rFonts w:ascii="Calibri" w:hAnsi="Calibri"/>
+          <w:sz w:val="24"/>
+          <w:szCs w:val="24"/>
+        </w:rPr>
+        <w:t>Defining the problem:</w:t>
+      </w:r>
+    </w:p>
+    <w:p>
+      <w:pPr>
+        <w:pStyle w:val="NormalWeb"/>
+        <w:rPr>
+          <w:rFonts w:ascii="Calibri" w:hAnsi="Calibri"/>
+          <w:sz w:val="24"/>
+          <w:szCs w:val="24"/>
+        </w:rPr>
+      </w:pPr>
+      <w:r>
+        <w:rPr>
+          <w:rFonts w:ascii="Calibri" w:hAnsi="Calibri"/>
+          <w:sz w:val="24"/>
+          <w:szCs w:val="24"/>
+        </w:rPr>
+        <w:tab/>
+      </w:r>
       <w:bookmarkStart w:id="0" w:name="_GoBack"/>
       <w:bookmarkEnd w:id="0"/>
+    </w:p>
+    <w:p>
+      <w:pPr>
+        <w:pStyle w:val="NormalWeb"/>
+      </w:pPr>
+    </w:p>
+    <w:p>
+      <w:pPr>
+        <w:pStyle w:val="NormalWeb"/>
+        <w:rPr>
+          <w:rFonts w:ascii="Calibri" w:hAnsi="Calibri"/>
+          <w:sz w:val="24"/>
+          <w:szCs w:val="24"/>
+        </w:rPr>
+      </w:pPr>
+    </w:p>
+    <w:p>
+      <w:pPr>
+        <w:pStyle w:val="NormalWeb"/>
+        <w:rPr>
+          <w:rFonts w:ascii="Calibri" w:hAnsi="Calibri"/>
+          <w:sz w:val="24"/>
+          <w:szCs w:val="24"/>
+        </w:rPr>
+      </w:pPr>
     </w:p>
     <w:p>
       <w:pPr>
@@ -1603,7 +1820,7 @@
     <w:charset w:val="4E"/>
     <w:family w:val="auto"/>
     <w:pitch w:val="variable"/>
-    <w:sig w:usb0="00000001" w:usb1="08070000" w:usb2="00000010" w:usb3="00000000" w:csb0="00020000" w:csb1="00000000"/>
+    <w:sig w:usb0="E00002FF" w:usb1="6AC7FDFB" w:usb2="00000012" w:usb3="00000000" w:csb0="0002009F" w:csb1="00000000"/>
   </w:font>
   <w:font w:name="Times New Roman">
     <w:panose1 w:val="02020603050405020304"/>
@@ -1652,7 +1869,7 @@
     <w:charset w:val="4E"/>
     <w:family w:val="auto"/>
     <w:pitch w:val="variable"/>
-    <w:sig w:usb0="00000001" w:usb1="08070000" w:usb2="00000010" w:usb3="00000000" w:csb0="00020000" w:csb1="00000000"/>
+    <w:sig w:usb0="E00002FF" w:usb1="6AC7FDFB" w:usb2="00000012" w:usb3="00000000" w:csb0="0002009F" w:csb1="00000000"/>
   </w:font>
 </w:fonts>
 </file>
@@ -2482,7 +2699,7 @@
 </file>
 
 <file path=customXml/itemProps1.xml><?xml version="1.0" encoding="utf-8"?>
-<ds:datastoreItem xmlns:ds="http://schemas.openxmlformats.org/officeDocument/2006/customXml" ds:itemID="{D9E4F45F-41B0-AC4E-92A9-2BF4B2BCC4EA}">
+<ds:datastoreItem xmlns:ds="http://schemas.openxmlformats.org/officeDocument/2006/customXml" ds:itemID="{F472148C-463C-9143-A12C-8FE58D919600}">
   <ds:schemaRefs>
     <ds:schemaRef ds:uri="http://schemas.openxmlformats.org/officeDocument/2006/bibliography"/>
   </ds:schemaRefs>

</xml_diff>